<commit_message>
Primeros dos requerimientos funcionales de cada parte
</commit_message>
<xml_diff>
--- a/docs/Requerimientos funcionales proyecto 1.docx
+++ b/docs/Requerimientos funcionales proyecto 1.docx
@@ -49,29 +49,13 @@
           </w:tcPr>
           <w:p>
             <w:r>
-              <w:t xml:space="preserve">Consultar el tiempo promedio de viaje y su desviación estándar de los viajes entre una zona de origen y </w:t>
-            </w:r>
-            <w:proofErr w:type="gramStart"/>
-            <w:r>
-              <w:t>una  zona</w:t>
-            </w:r>
-            <w:proofErr w:type="gramEnd"/>
-            <w:r>
-              <w:t xml:space="preserve">  destino  para  un  </w:t>
+              <w:t xml:space="preserve">Consultar el tiempo promedio de viaje y su desviación estándar de los viajes entre una zona de origen y una  zona  destino  para  un  </w:t>
             </w:r>
             <w:r>
               <w:t>mes dado</w:t>
             </w:r>
             <w:r>
-              <w:t xml:space="preserve">.  </w:t>
-            </w:r>
-            <w:proofErr w:type="gramStart"/>
-            <w:r>
-              <w:t>Reportar  el</w:t>
-            </w:r>
-            <w:proofErr w:type="gramEnd"/>
-            <w:r>
-              <w:t xml:space="preserve">  caso especial en que No exista información al respecto</w:t>
+              <w:t>.  Reportar  el  caso especial en que No exista información al respecto</w:t>
             </w:r>
           </w:p>
         </w:tc>
@@ -102,42 +86,8 @@
             <w:tcW w:w="4414" w:type="dxa"/>
           </w:tcPr>
           <w:p>
-            <w:r>
-              <w:t>Zona de origen</w:t>
-            </w:r>
-          </w:p>
-        </w:tc>
-        <w:tc>
-          <w:tcPr>
-            <w:tcW w:w="4414" w:type="dxa"/>
-          </w:tcPr>
-          <w:p/>
-        </w:tc>
-      </w:tr>
-      <w:tr>
-        <w:tc>
-          <w:tcPr>
-            <w:tcW w:w="4414" w:type="dxa"/>
-          </w:tcPr>
-          <w:p>
-            <w:r>
-              <w:t>Zona de destino</w:t>
-            </w:r>
-          </w:p>
-        </w:tc>
-        <w:tc>
-          <w:tcPr>
-            <w:tcW w:w="4414" w:type="dxa"/>
-          </w:tcPr>
-          <w:p/>
-        </w:tc>
-      </w:tr>
-      <w:tr>
-        <w:tc>
-          <w:tcPr>
-            <w:tcW w:w="4414" w:type="dxa"/>
-          </w:tcPr>
-          <w:p>
+            <w:bookmarkStart w:id="0" w:name="_GoBack"/>
+            <w:bookmarkEnd w:id="0"/>
             <w:r>
               <w:t>Mes</w:t>
             </w:r>
@@ -214,13 +164,8 @@
             <w:tcW w:w="4414" w:type="dxa"/>
           </w:tcPr>
           <w:p>
-            <w:proofErr w:type="gramStart"/>
-            <w:r>
-              <w:t>O(</w:t>
-            </w:r>
-            <w:proofErr w:type="gramEnd"/>
-            <w:r>
-              <w:t>1)</w:t>
+            <w:r>
+              <w:t>O(1)</w:t>
             </w:r>
           </w:p>
         </w:tc>
@@ -494,25 +439,17 @@
           </w:tcPr>
           <w:p>
             <w:r>
-              <w:t xml:space="preserve">Comparar los tiempos promedios de los viajes para una zona dada contra cada zona X </w:t>
-            </w:r>
-            <w:proofErr w:type="gramStart"/>
-            <w:r>
-              <w:t>en  un</w:t>
-            </w:r>
-            <w:proofErr w:type="gramEnd"/>
-            <w:r>
-              <w:t xml:space="preserve">  rango  de  zonas  dado  [Zona  menor,  Zona  Mayor]  en  ambos  sentidos  (zona  dada –zona X vs. zona X –zona dada) para un mes dado.</w:t>
+              <w:t>Comparar los tiempos promedios de los viajes para una zona dada contra cada zona X en  un  rango  de  zonas  dado  [Zona  menor,  Zona  Mayor]  en  ambos  sentidos  (zona  dada –zona X vs. zona X –zona dada) para un mes dado.</w:t>
             </w:r>
             <w:r>
               <w:t xml:space="preserve"> </w:t>
             </w:r>
             <w:r>
-              <w:t xml:space="preserve">Mostrar los resultados de comparación con cada zona X en una línea de la siguiente forma:&lt;tiempo  promedio&gt;  de  &lt;Zona  dada&gt;  a  &lt;Zona  X&gt;  vs  &lt;tiempo  promedio&gt;  de  </w:t>
+              <w:t xml:space="preserve">Mostrar los resultados de comparación con cada zona X en una línea de la siguiente forma:&lt;tiempo  promedio&gt;  de  &lt;Zona  dada&gt;  a  &lt;Zona  X&gt;  vs  &lt;tiempo  promedio&gt;  de  &lt;Zona  X&gt;  a &lt;Zona dada&gt;Si  no  hay  viajes  en  </w:t>
             </w:r>
             <w:r>
               <w:lastRenderedPageBreak/>
-              <w:t>&lt;Zona  X&gt;  a &lt;Zona dada&gt;Si  no  hay  viajes  en  algún  sentido  o  en  ambos  entre  la  zona  dada  y  una  zona  X  debe reemplazarse &lt;tiempo promedio&gt; por "No hay viajes" (en el sentido respectivo).</w:t>
+              <w:t>algún  sentido  o  en  ambos  entre  la  zona  dada  y  una  zona  X  debe reemplazarse &lt;tiempo promedio&gt; por "No hay viajes" (en el sentido respectivo).</w:t>
             </w:r>
           </w:p>
         </w:tc>
@@ -688,23 +625,7 @@
           </w:tcPr>
           <w:p>
             <w:r>
-              <w:t xml:space="preserve">Consultar el tiempo promedio de viaje y su desviación estándar de los viajes entre una </w:t>
-            </w:r>
-            <w:proofErr w:type="gramStart"/>
-            <w:r>
-              <w:t>zona  de</w:t>
-            </w:r>
-            <w:proofErr w:type="gramEnd"/>
-            <w:r>
-              <w:t xml:space="preserve">  origen  y  una  zona  destino  para  un  día  dado  de  la  semana.  </w:t>
-            </w:r>
-            <w:proofErr w:type="gramStart"/>
-            <w:r>
-              <w:t>Reportar  el</w:t>
-            </w:r>
-            <w:proofErr w:type="gramEnd"/>
-            <w:r>
-              <w:t xml:space="preserve">  caso especial en que No exista información al respecto.</w:t>
+              <w:t>Consultar el tiempo promedio de viaje y su desviación estándar de los viajes entre una zona  de  origen  y  una  zona  destino  para  un  día  dado  de  la  semana.  Reportar  el  caso especial en que No exista información al respecto.</w:t>
             </w:r>
           </w:p>
         </w:tc>
@@ -847,13 +768,8 @@
             <w:tcW w:w="4414" w:type="dxa"/>
           </w:tcPr>
           <w:p>
-            <w:proofErr w:type="gramStart"/>
-            <w:r>
-              <w:t>O(</w:t>
-            </w:r>
-            <w:proofErr w:type="gramEnd"/>
-            <w:r>
-              <w:t>1)</w:t>
+            <w:r>
+              <w:t>O(1)</w:t>
             </w:r>
           </w:p>
         </w:tc>
@@ -924,15 +840,7 @@
           </w:tcPr>
           <w:p>
             <w:r>
-              <w:t xml:space="preserve">Consultar la información de los N viajes con mayor tiempo promedio para un día dado. </w:t>
-            </w:r>
-            <w:proofErr w:type="gramStart"/>
-            <w:r>
-              <w:t>La  información</w:t>
-            </w:r>
-            <w:proofErr w:type="gramEnd"/>
-            <w:r>
-              <w:t xml:space="preserve">  debe  mostrarse  ordenada  de  mayor  a  menor  por  el  tiempo  promedio  de los viajes. Mostrar los resultados indicando para cada viaje su zona origen, zona destino, el tiempo promedio de viaje y su desviación estándar.</w:t>
+              <w:t>Consultar la información de los N viajes con mayor tiempo promedio para un día dado. La  información  debe  mostrarse  ordenada  de  mayor  a  menor  por  el  tiempo  promedio  de los viajes. Mostrar los resultados indicando para cada viaje su zona origen, zona destino, el tiempo promedio de viaje y su desviación estándar.</w:t>
             </w:r>
           </w:p>
         </w:tc>
@@ -1039,26 +947,26 @@
           </w:tcPr>
           <w:p>
             <w:r>
+              <w:t>Complejidad</w:t>
+            </w:r>
+          </w:p>
+        </w:tc>
+        <w:tc>
+          <w:tcPr>
+            <w:tcW w:w="4414" w:type="dxa"/>
+            <w:shd w:val="clear" w:color="auto" w:fill="ED7D31" w:themeFill="accent2"/>
+          </w:tcPr>
+          <w:p/>
+        </w:tc>
+      </w:tr>
+      <w:tr>
+        <w:tc>
+          <w:tcPr>
+            <w:tcW w:w="4414" w:type="dxa"/>
+          </w:tcPr>
+          <w:p>
+            <w:r>
               <w:lastRenderedPageBreak/>
-              <w:t>Complejidad</w:t>
-            </w:r>
-          </w:p>
-        </w:tc>
-        <w:tc>
-          <w:tcPr>
-            <w:tcW w:w="4414" w:type="dxa"/>
-            <w:shd w:val="clear" w:color="auto" w:fill="ED7D31" w:themeFill="accent2"/>
-          </w:tcPr>
-          <w:p/>
-        </w:tc>
-      </w:tr>
-      <w:tr>
-        <w:tc>
-          <w:tcPr>
-            <w:tcW w:w="4414" w:type="dxa"/>
-          </w:tcPr>
-          <w:p>
-            <w:r>
               <w:t>O(n)</w:t>
             </w:r>
           </w:p>
@@ -1130,26 +1038,13 @@
           </w:tcPr>
           <w:p>
             <w:r>
-              <w:t xml:space="preserve">Comparar los tiempos promedios de los viajes para una zona dada contra cada zona X </w:t>
-            </w:r>
-            <w:proofErr w:type="gramStart"/>
-            <w:r>
-              <w:t>en  un</w:t>
-            </w:r>
-            <w:proofErr w:type="gramEnd"/>
-            <w:r>
-              <w:t xml:space="preserve">  rango  de  zonas  dado  [Zona  menor,  Zona  Mayor]  en  ambos  sentidos  (zona  dada –zona  X  vs. zona  X –zona  dada) para  un día  dado.</w:t>
+              <w:t>Comparar los tiempos promedios de los viajes para una zona dada contra cada zona X en  un  rango  de  zonas  dado  [Zona  menor,  Zona  Mayor]  en  ambos  sentidos  (zona  dada –zona  X  vs. zona  X –zona  dada) para  un día  dado.</w:t>
             </w:r>
             <w:r>
               <w:t xml:space="preserve"> </w:t>
             </w:r>
-            <w:proofErr w:type="gramStart"/>
-            <w:r>
-              <w:t>Mostrar  los</w:t>
-            </w:r>
-            <w:proofErr w:type="gramEnd"/>
-            <w:r>
-              <w:t xml:space="preserve">  resultados de  comparación con cada zona X en una línea de la siguiente forma:&lt;tiempo  promedio&gt;  de  &lt;Zona  dada&gt;  a  &lt;Zona  X&gt;  vs  &lt;tiempo  promedio&gt;  de  &lt;Zona  X&gt;  a &lt;Zona dada&gt;Si  no  hay  viajes  en  alguno  o  en  ambos  sentidos  entre  la</w:t>
+            <w:r>
+              <w:t>Mostrar  los  resultados de  comparación con cada zona X en una línea de la siguiente forma:&lt;tiempo  promedio&gt;  de  &lt;Zona  dada&gt;  a  &lt;Zona  X&gt;  vs  &lt;tiempo  promedio&gt;  de  &lt;Zona  X&gt;  a &lt;Zona dada&gt;Si  no  hay  viajes  en  alguno  o  en  ambos  sentidos  entre  la</w:t>
             </w:r>
             <w:r>
               <w:t xml:space="preserve"> </w:t>
@@ -1337,31 +1232,7 @@
           </w:tcPr>
           <w:p>
             <w:r>
-              <w:t>Consultar los viajes entre una zona de origen y una zona destino en una franja horaria (</w:t>
-            </w:r>
-            <w:proofErr w:type="gramStart"/>
-            <w:r>
-              <w:t>hora  inicial</w:t>
-            </w:r>
-            <w:proofErr w:type="gramEnd"/>
-            <w:r>
-              <w:t xml:space="preserve"> –hora  final)  dada.  </w:t>
-            </w:r>
-            <w:proofErr w:type="gramStart"/>
-            <w:r>
-              <w:t>La  franja</w:t>
-            </w:r>
-            <w:proofErr w:type="gramEnd"/>
-            <w:r>
-              <w:t xml:space="preserve">  horaria se  define  con  horas  enteras.  </w:t>
-            </w:r>
-            <w:proofErr w:type="gramStart"/>
-            <w:r>
-              <w:t>Mostrar  los</w:t>
-            </w:r>
-            <w:proofErr w:type="gramEnd"/>
-            <w:r>
-              <w:t xml:space="preserve"> viajes  indicando  el  tiempo  promedio  de  viaje  y  su  desviación  estándar  para  cada  hora entera iniciando en la hora inicial y terminando en la hora final.</w:t>
+              <w:t>Consultar los viajes entre una zona de origen y una zona destino en una franja horaria (hora  inicial –hora  final)  dada.  La  franja  horaria se  define  con  horas  enteras.  Mostrar  los viajes  indicando  el  tiempo  promedio  de  viaje  y  su  desviación  estándar  para  cada  hora entera iniciando en la hora inicial y terminando en la hora final.</w:t>
             </w:r>
           </w:p>
         </w:tc>
@@ -1448,26 +1319,26 @@
           </w:tcPr>
           <w:p>
             <w:r>
+              <w:t>Resultados</w:t>
+            </w:r>
+          </w:p>
+        </w:tc>
+        <w:tc>
+          <w:tcPr>
+            <w:tcW w:w="4414" w:type="dxa"/>
+            <w:shd w:val="clear" w:color="auto" w:fill="ED7D31" w:themeFill="accent2"/>
+          </w:tcPr>
+          <w:p/>
+        </w:tc>
+      </w:tr>
+      <w:tr>
+        <w:tc>
+          <w:tcPr>
+            <w:tcW w:w="4414" w:type="dxa"/>
+          </w:tcPr>
+          <w:p>
+            <w:r>
               <w:lastRenderedPageBreak/>
-              <w:t>Resultados</w:t>
-            </w:r>
-          </w:p>
-        </w:tc>
-        <w:tc>
-          <w:tcPr>
-            <w:tcW w:w="4414" w:type="dxa"/>
-            <w:shd w:val="clear" w:color="auto" w:fill="ED7D31" w:themeFill="accent2"/>
-          </w:tcPr>
-          <w:p/>
-        </w:tc>
-      </w:tr>
-      <w:tr>
-        <w:tc>
-          <w:tcPr>
-            <w:tcW w:w="4414" w:type="dxa"/>
-          </w:tcPr>
-          <w:p>
-            <w:r>
               <w:t>Tiempo promedio y desviación estándar</w:t>
             </w:r>
           </w:p>
@@ -1505,13 +1376,8 @@
             <w:tcW w:w="4414" w:type="dxa"/>
           </w:tcPr>
           <w:p>
-            <w:proofErr w:type="gramStart"/>
-            <w:r>
-              <w:t>O(</w:t>
-            </w:r>
-            <w:proofErr w:type="gramEnd"/>
-            <w:r>
-              <w:t>1)</w:t>
+            <w:r>
+              <w:t>O(1)</w:t>
             </w:r>
           </w:p>
         </w:tc>
@@ -1572,29 +1438,8 @@
             <w:tcW w:w="4414" w:type="dxa"/>
           </w:tcPr>
           <w:p>
-            <w:proofErr w:type="gramStart"/>
-            <w:r>
-              <w:t>Consultar  la</w:t>
-            </w:r>
-            <w:proofErr w:type="gramEnd"/>
-            <w:r>
-              <w:t xml:space="preserve">  información  de  los  N  viajes  con  mayor  tiempo  promedio  para  una  hora dada.   La   </w:t>
-            </w:r>
-            <w:proofErr w:type="gramStart"/>
-            <w:r>
-              <w:t>información  debe</w:t>
-            </w:r>
-            <w:proofErr w:type="gramEnd"/>
-            <w:r>
-              <w:t xml:space="preserve">   mostrarse   ordenada   de  mayor   a   menor   por   el  tiempo promedio  de  los  viajes.  </w:t>
-            </w:r>
-            <w:proofErr w:type="gramStart"/>
-            <w:r>
-              <w:t>Mostrar  los</w:t>
-            </w:r>
-            <w:proofErr w:type="gramEnd"/>
-            <w:r>
-              <w:t xml:space="preserve">  resultados  indicando  para  cada  viaje  su  zona  origen, zona destino, el tiempo promedio de viaje y su desviación estándar</w:t>
+            <w:r>
+              <w:t>Consultar  la  información  de  los  N  viajes  con  mayor  tiempo  promedio  para  una  hora dada.   La   información  debe   mostrarse   ordenada   de  mayor   a   menor   por   el  tiempo promedio  de  los  viajes.  Mostrar  los  resultados  indicando  para  cada  viaje  su  zona  origen, zona destino, el tiempo promedio de viaje y su desviación estándar</w:t>
             </w:r>
           </w:p>
         </w:tc>
@@ -1625,13 +1470,8 @@
             <w:tcW w:w="4414" w:type="dxa"/>
           </w:tcPr>
           <w:p>
-            <w:proofErr w:type="spellStart"/>
-            <w:r>
-              <w:t>Numero</w:t>
-            </w:r>
-            <w:proofErr w:type="spellEnd"/>
-            <w:r>
-              <w:t xml:space="preserve"> de viajes</w:t>
+            <w:r>
+              <w:t>Numero de viajes</w:t>
             </w:r>
           </w:p>
         </w:tc>
@@ -1789,29 +1629,8 @@
             <w:tcW w:w="4414" w:type="dxa"/>
           </w:tcPr>
           <w:p>
-            <w:proofErr w:type="gramStart"/>
-            <w:r>
-              <w:t>Generar  una</w:t>
-            </w:r>
-            <w:proofErr w:type="gramEnd"/>
-            <w:r>
-              <w:t xml:space="preserve">  gráfica  ASCII  que  muestre  el  tiempo  promedio  de  los  viajes  entre  una zona origen y una zona destino para cada hora del día. Cada * en la gráfica corresponde a </w:t>
-            </w:r>
-            <w:proofErr w:type="gramStart"/>
-            <w:r>
-              <w:t>1  minuto</w:t>
-            </w:r>
-            <w:proofErr w:type="gramEnd"/>
-            <w:r>
-              <w:t xml:space="preserve">.  </w:t>
-            </w:r>
-            <w:proofErr w:type="gramStart"/>
-            <w:r>
-              <w:t>Un  tiempo</w:t>
-            </w:r>
-            <w:proofErr w:type="gramEnd"/>
-            <w:r>
-              <w:t xml:space="preserve">  promedio  se  aproxima  a  los  minutos  más  cercanos,  ejemplo:  2420 segundos  se  aproxima  a 40  minutos,  2450  segundos  se  aproxima  a 41  minutos  y  2430  se aproxima a 41 minutos. Para una hora sin servicios mostrar el mensaje “hora sin viajes”.</w:t>
+            <w:r>
+              <w:t>Generar  una  gráfica  ASCII  que  muestre  el  tiempo  promedio  de  los  viajes  entre  una zona origen y una zona destino para cada hora del día. Cada * en la gráfica corresponde a 1  minuto.  Un  tiempo  promedio  se  aproxima  a  los  minutos  más  cercanos,  ejemplo:  2420 segundos  se  aproxima  a 40  minutos,  2450  segundos  se  aproxima  a 41  minutos  y  2430  se aproxima a 41 minutos. Para una hora sin servicios mostrar el mensaje “hora sin viajes”.</w:t>
             </w:r>
           </w:p>
         </w:tc>
@@ -1917,8 +1736,6 @@
             <w:r>
               <w:t>O(n)</w:t>
             </w:r>
-            <w:bookmarkStart w:id="0" w:name="_GoBack"/>
-            <w:bookmarkEnd w:id="0"/>
           </w:p>
         </w:tc>
         <w:tc>
@@ -2008,7 +1825,7 @@
       </w:pPr>
     </w:pPrDefault>
   </w:docDefaults>
-  <w:latentStyles w:defLockedState="0" w:defUIPriority="99" w:defSemiHidden="0" w:defUnhideWhenUsed="0" w:defQFormat="0" w:count="376">
+  <w:latentStyles w:defLockedState="0" w:defUIPriority="99" w:defSemiHidden="0" w:defUnhideWhenUsed="0" w:defQFormat="0" w:count="377">
     <w:lsdException w:name="Normal" w:uiPriority="0" w:qFormat="1"/>
     <w:lsdException w:name="heading 1" w:uiPriority="9" w:qFormat="1"/>
     <w:lsdException w:name="heading 2" w:semiHidden="1" w:uiPriority="9" w:unhideWhenUsed="1" w:qFormat="1"/>
@@ -2382,6 +2199,7 @@
     <w:lsdException w:name="Hashtag" w:semiHidden="1" w:unhideWhenUsed="1"/>
     <w:lsdException w:name="Unresolved Mention" w:semiHidden="1" w:unhideWhenUsed="1"/>
     <w:lsdException w:name="Smart Link" w:semiHidden="1" w:unhideWhenUsed="1"/>
+    <w:lsdException w:name="Smart Link Error" w:semiHidden="1" w:unhideWhenUsed="1"/>
   </w:latentStyles>
   <w:style w:type="paragraph" w:default="1" w:styleId="Normal">
     <w:name w:val="Normal"/>

</xml_diff>